<commit_message>
Final updates to milestone #5
</commit_message>
<xml_diff>
--- a/Airbnb Suggested Pricing Project - Milestone 5.docx
+++ b/Airbnb Suggested Pricing Project - Milestone 5.docx
@@ -60,7 +60,13 @@
         <w:t xml:space="preserve">Our goal remains the same as originally stated: </w:t>
       </w:r>
       <w:r>
-        <w:t xml:space="preserve">provide guidance to New York City property owners listing their properties on Airbnb. Using the information they provide as predictors, our model will suggest a rental price range based on what we learned from past rentals, taking seasonality into account. </w:t>
+        <w:t>provide guidance to New York City property owners listing their properties on Airbnb. Using the information they provide as predictors, our model will suggest a rental price range based on what we learned from past rentals, taking seasonality in</w:t>
+      </w:r>
+      <w:r>
+        <w:t xml:space="preserve"> </w:t>
+      </w:r>
+      <w:r>
+        <w:t xml:space="preserve">to account. </w:t>
       </w:r>
       <w:r>
         <w:t>For price categories we’ve settled on the following:</w:t>
@@ -191,7 +197,13 @@
     </w:p>
     <w:p>
       <w:r>
-        <w:t>Next, we’ll try a few different models with their default parameters to see if any of them look promising to improve the accuracy over the baseline using F-Score as the benchmark. We’ll start with: Logistic Regression, LDA, QDA, SVM, and Random Forest. From here, we’ll select a promising model and perform grid search cross-validation to tune the models hyper-parameters.</w:t>
+        <w:t>Next, we’ll try a few different models with their default parameters to see if any of them look promising to improve the accuracy over the baseline using F-Score as the benchmark. We’ll start with: Logistic Regression, LDA, QDA, SVM, and Random Forest. From here, we’ll select a promising model and perform grid search cross-validation to tune the model</w:t>
+      </w:r>
+      <w:r>
+        <w:t>’</w:t>
+      </w:r>
+      <w:r>
+        <w:t>s hyper-parameters.</w:t>
       </w:r>
     </w:p>
     <w:p>
@@ -208,97 +220,148 @@
         <w:t xml:space="preserve">We’ll conclude </w:t>
       </w:r>
       <w:r>
-        <w:t>with a visualization of the feature importance (from the random forest model assuming we have a good fit to the data) to highlight which factors contribute to price. We will also include a visualization demonstrating goodness of fit (e.g. an ROC curve). For our website we also plan to include a static or somewhat staged demonstration of how our model could be used in the Airbnb UI.</w:t>
+        <w:t xml:space="preserve">with a visualization of </w:t>
+      </w:r>
+      <w:r>
+        <w:t>feature importance (from the random forest model</w:t>
+      </w:r>
+      <w:r>
+        <w:t>,</w:t>
+      </w:r>
+      <w:r>
+        <w:t xml:space="preserve"> assuming we have a </w:t>
+      </w:r>
+      <w:r>
+        <w:t>reasonable</w:t>
+      </w:r>
+      <w:r>
+        <w:t xml:space="preserve"> fit to the data) to highlight which fa</w:t>
+      </w:r>
+      <w:r>
+        <w:t>ctors contribute to price. We’</w:t>
+      </w:r>
+      <w:r>
+        <w:t>ll also include a visualization demonstrating goodness of fit (e.g. an ROC curve</w:t>
+      </w:r>
+      <w:r>
+        <w:t>, suggestions welcome!</w:t>
+      </w:r>
+      <w:r>
+        <w:t>). For our website</w:t>
+      </w:r>
+      <w:r>
+        <w:t>,</w:t>
+      </w:r>
+      <w:r>
+        <w:t xml:space="preserve"> we also plan to include a static or somewhat staged demonstration of how our model could be used in the Airbnb UI.</w:t>
+      </w:r>
+    </w:p>
+    <w:p>
+      <w:pPr>
+        <w:pStyle w:val="Heading3"/>
+      </w:pPr>
+      <w:r>
+        <w:t xml:space="preserve">Approach for </w:t>
+      </w:r>
+      <w:r>
+        <w:t xml:space="preserve">Text </w:t>
+      </w:r>
+      <w:r>
+        <w:t>Description Recommendations (Stretch Goal)</w:t>
+      </w:r>
+    </w:p>
+    <w:p>
+      <w:pPr>
+        <w:pStyle w:val="Heading4"/>
+      </w:pPr>
+      <w:r>
+        <w:t>Feature Extraction</w:t>
+      </w:r>
+    </w:p>
+    <w:p>
+      <w:r>
+        <w:t xml:space="preserve">We’ll start by creating a bag of words by stemming words from the listing descriptions </w:t>
+      </w:r>
+      <w:r>
+        <w:t xml:space="preserve">and choose the most frequent </w:t>
+      </w:r>
+      <w:r>
+        <w:t xml:space="preserve">stems. From this list, all stop words and neighborhood words </w:t>
+      </w:r>
+      <w:r>
+        <w:t>will be</w:t>
+      </w:r>
+      <w:r>
+        <w:t xml:space="preserve"> removed. Frequencies for these words within each property listing </w:t>
+      </w:r>
+      <w:r>
+        <w:t>will be</w:t>
+      </w:r>
+      <w:r>
+        <w:t xml:space="preserve"> created and the sum of the features </w:t>
+      </w:r>
+      <w:r>
+        <w:t>will be</w:t>
+      </w:r>
+      <w:r>
+        <w:t xml:space="preserve"> </w:t>
+      </w:r>
+      <w:r>
+        <w:t>normalized to one.</w:t>
+      </w:r>
+    </w:p>
+    <w:p>
+      <w:r>
+        <w:t>Since we’re trying to recommend words associated with higher prices, we’ll create a new binary target: high_price. We’ll set the value to 0 for listings in the “low” price category and 1 for those in the “mid” and “high” price category.</w:t>
+      </w:r>
+    </w:p>
+    <w:p>
+      <w:pPr>
+        <w:pStyle w:val="Heading4"/>
+      </w:pPr>
+      <w:r>
+        <w:t>Baseline Model</w:t>
+      </w:r>
+    </w:p>
+    <w:p>
+      <w:r>
+        <w:t xml:space="preserve">Before creating a new model, we’ll </w:t>
+      </w:r>
+      <w:r>
+        <w:t xml:space="preserve">build a baseline models as we did earlier: all high price, all low price, and random. We’ll use these baseline models to determine whether or not we can make predictions on </w:t>
+      </w:r>
+      <w:r>
+        <w:t xml:space="preserve">the </w:t>
+      </w:r>
+      <w:r>
+        <w:t>price</w:t>
+      </w:r>
+      <w:r>
+        <w:t xml:space="preserve"> category</w:t>
+      </w:r>
+      <w:r>
+        <w:t xml:space="preserve"> that beat our baselines.</w:t>
+      </w:r>
+    </w:p>
+    <w:p>
+      <w:pPr>
+        <w:pStyle w:val="Heading4"/>
+      </w:pPr>
+      <w:r>
+        <w:t>Build an Improved Model</w:t>
+      </w:r>
+    </w:p>
+    <w:p>
+      <w:r>
+        <w:t>Since our goal is to suggest words associated with higher prices, we’ll build a random forest model so we can then look at feature importance to determine which w</w:t>
+      </w:r>
+      <w:r>
+        <w:t xml:space="preserve">ords in the description are </w:t>
       </w:r>
       <w:bookmarkStart w:id="0" w:name="_GoBack"/>
       <w:bookmarkEnd w:id="0"/>
-    </w:p>
-    <w:p>
-      <w:pPr>
-        <w:pStyle w:val="Heading3"/>
-      </w:pPr>
-      <w:r>
-        <w:t xml:space="preserve">Approach for </w:t>
-      </w:r>
-      <w:r>
-        <w:t xml:space="preserve">Text </w:t>
-      </w:r>
-      <w:r>
-        <w:t>Description Recommendations (Stretch Goal)</w:t>
-      </w:r>
-    </w:p>
-    <w:p>
-      <w:pPr>
-        <w:pStyle w:val="Heading4"/>
-      </w:pPr>
-      <w:r>
-        <w:t>Feature Extraction</w:t>
-      </w:r>
-    </w:p>
-    <w:p>
-      <w:r>
-        <w:t xml:space="preserve">We’ll start by creating a bag of words by stemming words from the listing descriptions </w:t>
-      </w:r>
-      <w:r>
-        <w:t xml:space="preserve">and choose the most frequent </w:t>
-      </w:r>
-      <w:r>
-        <w:t xml:space="preserve">stems. From this list, all stop words and neighborhood words </w:t>
-      </w:r>
-      <w:r>
-        <w:t>will be</w:t>
-      </w:r>
-      <w:r>
-        <w:t xml:space="preserve"> removed. Frequencies for these words within each property listing </w:t>
-      </w:r>
-      <w:r>
-        <w:t>will be</w:t>
-      </w:r>
-      <w:r>
-        <w:t xml:space="preserve"> created and the sum of the features </w:t>
-      </w:r>
-      <w:r>
-        <w:t>will be</w:t>
-      </w:r>
-      <w:r>
-        <w:t xml:space="preserve"> </w:t>
-      </w:r>
-      <w:r>
-        <w:t>normalized to one.</w:t>
-      </w:r>
-    </w:p>
-    <w:p>
-      <w:r>
-        <w:t>Since we’re trying to recommend words associated with higher prices, we’ll create a new binary target: high_price. We’ll set the value to 0 for listings in the “low” price category and 1 for those in the “mid” and “high” price category.</w:t>
-      </w:r>
-    </w:p>
-    <w:p>
-      <w:pPr>
-        <w:pStyle w:val="Heading4"/>
-      </w:pPr>
-      <w:r>
-        <w:t>Baseline Model</w:t>
-      </w:r>
-    </w:p>
-    <w:p>
-      <w:r>
-        <w:t xml:space="preserve">Before creating a new model, we’ll </w:t>
-      </w:r>
-      <w:r>
-        <w:t>build a baseline models as we did earlier: all high price, all low price, and random. We’ll use these baseline models to determine whether or not we can make predictions on price that beat our baselines.</w:t>
-      </w:r>
-    </w:p>
-    <w:p>
-      <w:pPr>
-        <w:pStyle w:val="Heading4"/>
-      </w:pPr>
-      <w:r>
-        <w:t>Build an Improved Model</w:t>
-      </w:r>
-    </w:p>
-    <w:p>
-      <w:r>
-        <w:t>Since our goal is to suggest words associated with higher prices, we’ll build a random forest model so we can then look at feature importance to determine which words in the description are the most important when it comes to predicting prices. We’ll th</w:t>
+      <w:r>
+        <w:t>most important when it comes to predicting prices. We’ll th</w:t>
       </w:r>
       <w:r>
         <w:t xml:space="preserve">en perform some moderate tuning </w:t>

</xml_diff>